<commit_message>
faza 5 - dopuna - 1.1.
Change-Id: Id1ef7d1c4f9b222e53b0dcddcbd96dcdfcaabe66
</commit_message>
<xml_diff>
--- a/Dokumentacija/Faza5/PSI - Programerski pioniri - Mreza znanja - korisceni alati 1.0.docx
+++ b/Dokumentacija/Faza5/PSI - Programerski pioniri - Mreza znanja - korisceni alati 1.0.docx
@@ -435,15 +435,15 @@
           <w:p>
             <w:pPr>
               <w:cnfStyle w:val="000000100000" w:firstRow="0" w:lastRow="0" w:firstColumn="0" w:lastColumn="0" w:oddVBand="0" w:evenVBand="0" w:oddHBand="1" w:evenHBand="0" w:firstRowFirstColumn="0" w:firstRowLastColumn="0" w:lastRowFirstColumn="0" w:lastRowLastColumn="0"/>
-              <w:rPr>
-                <w:lang w:val="sr-Cyrl-RS"/>
-              </w:rPr>
             </w:pPr>
             <w:r>
               <w:rPr>
                 <w:lang w:val="sr-Cyrl-RS"/>
               </w:rPr>
               <w:t>1.0</w:t>
+            </w:r>
+            <w:r>
+              <w:t>.</w:t>
             </w:r>
           </w:p>
         </w:tc>
@@ -499,10 +499,10 @@
                 <w:tab w:val="right" w:pos="9026"/>
               </w:tabs>
               <w:jc w:val="both"/>
-              <w:rPr>
-                <w:lang w:val="sr-Cyrl-RS"/>
-              </w:rPr>
-            </w:pPr>
+            </w:pPr>
+            <w:r>
+              <w:t>12.06.2024.</w:t>
+            </w:r>
           </w:p>
         </w:tc>
         <w:tc>
@@ -517,10 +517,10 @@
               </w:tabs>
               <w:jc w:val="both"/>
               <w:cnfStyle w:val="000000000000" w:firstRow="0" w:lastRow="0" w:firstColumn="0" w:lastColumn="0" w:oddVBand="0" w:evenVBand="0" w:oddHBand="0" w:evenHBand="0" w:firstRowFirstColumn="0" w:firstRowLastColumn="0" w:lastRowFirstColumn="0" w:lastRowLastColumn="0"/>
-              <w:rPr>
-                <w:lang w:val="sr-Cyrl-RS"/>
-              </w:rPr>
-            </w:pPr>
+            </w:pPr>
+            <w:r>
+              <w:t>1.1.</w:t>
+            </w:r>
           </w:p>
         </w:tc>
         <w:tc>
@@ -539,6 +539,12 @@
                 <w:lang w:val="sr-Cyrl-RS"/>
               </w:rPr>
             </w:pPr>
+            <w:r>
+              <w:rPr>
+                <w:lang w:val="sr-Cyrl-RS"/>
+              </w:rPr>
+              <w:t>Допуна у табели користених алата</w:t>
+            </w:r>
           </w:p>
         </w:tc>
         <w:tc>
@@ -557,6 +563,12 @@
                 <w:lang w:val="sr-Cyrl-RS"/>
               </w:rPr>
             </w:pPr>
+            <w:r>
+              <w:rPr>
+                <w:lang w:val="sr-Cyrl-RS"/>
+              </w:rPr>
+              <w:t>Лука Скоко</w:t>
+            </w:r>
           </w:p>
         </w:tc>
       </w:tr>
@@ -1280,13 +1292,15 @@
     <w:tbl>
       <w:tblPr>
         <w:tblStyle w:val="GridTable4-Accent1"/>
-        <w:tblW w:w="9493" w:type="dxa"/>
+        <w:tblW w:w="10508" w:type="dxa"/>
+        <w:tblInd w:w="-747" w:type="dxa"/>
         <w:tblLook w:val="04A0" w:firstRow="1" w:lastRow="0" w:firstColumn="1" w:lastColumn="0" w:noHBand="0" w:noVBand="1"/>
       </w:tblPr>
       <w:tblGrid>
         <w:gridCol w:w="2254"/>
         <w:gridCol w:w="2254"/>
-        <w:gridCol w:w="4985"/>
+        <w:gridCol w:w="2897"/>
+        <w:gridCol w:w="3103"/>
       </w:tblGrid>
       <w:tr>
         <w:trPr>
@@ -1340,7 +1354,7 @@
         </w:tc>
         <w:tc>
           <w:tcPr>
-            <w:tcW w:w="4985" w:type="dxa"/>
+            <w:tcW w:w="2897" w:type="dxa"/>
           </w:tcPr>
           <w:p>
             <w:pPr>
@@ -1350,15 +1364,36 @@
               </w:tabs>
               <w:jc w:val="center"/>
               <w:cnfStyle w:val="100000000000" w:firstRow="1" w:lastRow="0" w:firstColumn="0" w:lastColumn="0" w:oddVBand="0" w:evenVBand="0" w:oddHBand="0" w:evenHBand="0" w:firstRowFirstColumn="0" w:firstRowLastColumn="0" w:lastRowFirstColumn="0" w:lastRowLastColumn="0"/>
-              <w:rPr>
-                <w:lang w:val="sr-Cyrl-RS"/>
-              </w:rPr>
-            </w:pPr>
-            <w:r>
-              <w:rPr>
-                <w:lang w:val="sr-Cyrl-RS"/>
-              </w:rPr>
-              <w:t>Развојне технологије и алати</w:t>
+            </w:pPr>
+            <w:r>
+              <w:rPr>
+                <w:lang w:val="sr-Cyrl-RS"/>
+              </w:rPr>
+              <w:t>Развојне технологије</w:t>
+            </w:r>
+          </w:p>
+        </w:tc>
+        <w:tc>
+          <w:tcPr>
+            <w:tcW w:w="3103" w:type="dxa"/>
+          </w:tcPr>
+          <w:p>
+            <w:pPr>
+              <w:tabs>
+                <w:tab w:val="center" w:pos="4513"/>
+                <w:tab w:val="right" w:pos="9026"/>
+              </w:tabs>
+              <w:jc w:val="center"/>
+              <w:cnfStyle w:val="100000000000" w:firstRow="1" w:lastRow="0" w:firstColumn="0" w:lastColumn="0" w:oddVBand="0" w:evenVBand="0" w:oddHBand="0" w:evenHBand="0" w:firstRowFirstColumn="0" w:firstRowLastColumn="0" w:lastRowFirstColumn="0" w:lastRowLastColumn="0"/>
+              <w:rPr>
+                <w:lang w:val="sr-Cyrl-RS"/>
+              </w:rPr>
+            </w:pPr>
+            <w:r>
+              <w:rPr>
+                <w:lang w:val="sr-Cyrl-RS"/>
+              </w:rPr>
+              <w:t>алати</w:t>
             </w:r>
           </w:p>
         </w:tc>
@@ -1401,7 +1436,7 @@
         </w:tc>
         <w:tc>
           <w:tcPr>
-            <w:tcW w:w="4985" w:type="dxa"/>
+            <w:tcW w:w="2897" w:type="dxa"/>
           </w:tcPr>
           <w:p>
             <w:pPr>
@@ -1410,6 +1445,21 @@
             <w:r>
               <w:t>Python</w:t>
             </w:r>
+          </w:p>
+        </w:tc>
+        <w:tc>
+          <w:tcPr>
+            <w:tcW w:w="3103" w:type="dxa"/>
+          </w:tcPr>
+          <w:p>
+            <w:pPr>
+              <w:cnfStyle w:val="000000100000" w:firstRow="0" w:lastRow="0" w:firstColumn="0" w:lastColumn="0" w:oddVBand="0" w:evenVBand="0" w:oddHBand="1" w:evenHBand="0" w:firstRowFirstColumn="0" w:firstRowLastColumn="0" w:lastRowFirstColumn="0" w:lastRowLastColumn="0"/>
+            </w:pPr>
+            <w:proofErr w:type="spellStart"/>
+            <w:r>
+              <w:t>Pycharm</w:t>
+            </w:r>
+            <w:proofErr w:type="spellEnd"/>
           </w:p>
         </w:tc>
       </w:tr>
@@ -1458,7 +1508,7 @@
         </w:tc>
         <w:tc>
           <w:tcPr>
-            <w:tcW w:w="4985" w:type="dxa"/>
+            <w:tcW w:w="2897" w:type="dxa"/>
           </w:tcPr>
           <w:p>
             <w:pPr>
@@ -1470,10 +1520,25 @@
               <w:cnfStyle w:val="000000000000" w:firstRow="0" w:lastRow="0" w:firstColumn="0" w:lastColumn="0" w:oddVBand="0" w:evenVBand="0" w:oddHBand="0" w:evenHBand="0" w:firstRowFirstColumn="0" w:firstRowLastColumn="0" w:lastRowFirstColumn="0" w:lastRowLastColumn="0"/>
             </w:pPr>
             <w:r>
-              <w:t>MyS</w:t>
-            </w:r>
-            <w:r>
-              <w:t>QL</w:t>
+              <w:t>SQL</w:t>
+            </w:r>
+          </w:p>
+        </w:tc>
+        <w:tc>
+          <w:tcPr>
+            <w:tcW w:w="3103" w:type="dxa"/>
+          </w:tcPr>
+          <w:p>
+            <w:pPr>
+              <w:tabs>
+                <w:tab w:val="center" w:pos="4513"/>
+                <w:tab w:val="right" w:pos="9026"/>
+              </w:tabs>
+              <w:jc w:val="both"/>
+              <w:cnfStyle w:val="000000000000" w:firstRow="0" w:lastRow="0" w:firstColumn="0" w:lastColumn="0" w:oddVBand="0" w:evenVBand="0" w:oddHBand="0" w:evenHBand="0" w:firstRowFirstColumn="0" w:firstRowLastColumn="0" w:lastRowFirstColumn="0" w:lastRowLastColumn="0"/>
+            </w:pPr>
+            <w:r>
+              <w:t>MySQL</w:t>
             </w:r>
           </w:p>
         </w:tc>
@@ -1528,7 +1593,25 @@
         </w:tc>
         <w:tc>
           <w:tcPr>
-            <w:tcW w:w="4985" w:type="dxa"/>
+            <w:tcW w:w="2897" w:type="dxa"/>
+          </w:tcPr>
+          <w:p>
+            <w:pPr>
+              <w:tabs>
+                <w:tab w:val="center" w:pos="4513"/>
+                <w:tab w:val="right" w:pos="9026"/>
+              </w:tabs>
+              <w:jc w:val="both"/>
+              <w:cnfStyle w:val="000000100000" w:firstRow="0" w:lastRow="0" w:firstColumn="0" w:lastColumn="0" w:oddVBand="0" w:evenVBand="0" w:oddHBand="1" w:evenHBand="0" w:firstRowFirstColumn="0" w:firstRowLastColumn="0" w:lastRowFirstColumn="0" w:lastRowLastColumn="0"/>
+            </w:pPr>
+            <w:r>
+              <w:t>UML</w:t>
+            </w:r>
+          </w:p>
+        </w:tc>
+        <w:tc>
+          <w:tcPr>
+            <w:tcW w:w="3103" w:type="dxa"/>
           </w:tcPr>
           <w:p>
             <w:pPr>
@@ -1597,7 +1680,7 @@
         </w:tc>
         <w:tc>
           <w:tcPr>
-            <w:tcW w:w="4985" w:type="dxa"/>
+            <w:tcW w:w="2897" w:type="dxa"/>
           </w:tcPr>
           <w:p>
             <w:pPr>
@@ -1609,7 +1692,25 @@
               <w:cnfStyle w:val="000000000000" w:firstRow="0" w:lastRow="0" w:firstColumn="0" w:lastColumn="0" w:oddVBand="0" w:evenVBand="0" w:oddHBand="0" w:evenHBand="0" w:firstRowFirstColumn="0" w:firstRowLastColumn="0" w:lastRowFirstColumn="0" w:lastRowLastColumn="0"/>
             </w:pPr>
             <w:r>
-              <w:t>Microsoft Office</w:t>
+              <w:t>Java</w:t>
+            </w:r>
+          </w:p>
+        </w:tc>
+        <w:tc>
+          <w:tcPr>
+            <w:tcW w:w="3103" w:type="dxa"/>
+          </w:tcPr>
+          <w:p>
+            <w:pPr>
+              <w:tabs>
+                <w:tab w:val="center" w:pos="4513"/>
+                <w:tab w:val="right" w:pos="9026"/>
+              </w:tabs>
+              <w:jc w:val="both"/>
+              <w:cnfStyle w:val="000000000000" w:firstRow="0" w:lastRow="0" w:firstColumn="0" w:lastColumn="0" w:oddVBand="0" w:evenVBand="0" w:oddHBand="0" w:evenHBand="0" w:firstRowFirstColumn="0" w:firstRowLastColumn="0" w:lastRowFirstColumn="0" w:lastRowLastColumn="0"/>
+            </w:pPr>
+            <w:r>
+              <w:t>NetBeans</w:t>
             </w:r>
           </w:p>
         </w:tc>
@@ -1664,7 +1765,7 @@
         </w:tc>
         <w:tc>
           <w:tcPr>
-            <w:tcW w:w="4985" w:type="dxa"/>
+            <w:tcW w:w="2897" w:type="dxa"/>
           </w:tcPr>
           <w:p>
             <w:pPr>
@@ -1674,10 +1775,25 @@
               </w:tabs>
               <w:jc w:val="both"/>
               <w:cnfStyle w:val="000000100000" w:firstRow="0" w:lastRow="0" w:firstColumn="0" w:lastColumn="0" w:oddVBand="0" w:evenVBand="0" w:oddHBand="1" w:evenHBand="0" w:firstRowFirstColumn="0" w:firstRowLastColumn="0" w:lastRowFirstColumn="0" w:lastRowLastColumn="0"/>
-              <w:rPr>
-                <w:lang w:val="sr-Cyrl-RS"/>
-              </w:rPr>
-            </w:pPr>
+            </w:pPr>
+          </w:p>
+        </w:tc>
+        <w:tc>
+          <w:tcPr>
+            <w:tcW w:w="3103" w:type="dxa"/>
+          </w:tcPr>
+          <w:p>
+            <w:pPr>
+              <w:tabs>
+                <w:tab w:val="center" w:pos="4513"/>
+                <w:tab w:val="right" w:pos="9026"/>
+              </w:tabs>
+              <w:jc w:val="both"/>
+              <w:cnfStyle w:val="000000100000" w:firstRow="0" w:lastRow="0" w:firstColumn="0" w:lastColumn="0" w:oddVBand="0" w:evenVBand="0" w:oddHBand="1" w:evenHBand="0" w:firstRowFirstColumn="0" w:firstRowLastColumn="0" w:lastRowFirstColumn="0" w:lastRowLastColumn="0"/>
+            </w:pPr>
+            <w:r>
+              <w:t>Microsoft Office</w:t>
+            </w:r>
           </w:p>
         </w:tc>
       </w:tr>
@@ -1731,7 +1847,25 @@
         </w:tc>
         <w:tc>
           <w:tcPr>
-            <w:tcW w:w="4985" w:type="dxa"/>
+            <w:tcW w:w="2897" w:type="dxa"/>
+          </w:tcPr>
+          <w:p>
+            <w:pPr>
+              <w:tabs>
+                <w:tab w:val="center" w:pos="4513"/>
+                <w:tab w:val="right" w:pos="9026"/>
+              </w:tabs>
+              <w:jc w:val="both"/>
+              <w:cnfStyle w:val="000000000000" w:firstRow="0" w:lastRow="0" w:firstColumn="0" w:lastColumn="0" w:oddVBand="0" w:evenVBand="0" w:oddHBand="0" w:evenHBand="0" w:firstRowFirstColumn="0" w:firstRowLastColumn="0" w:lastRowFirstColumn="0" w:lastRowLastColumn="0"/>
+              <w:rPr>
+                <w:lang w:val="sr-Cyrl-RS"/>
+              </w:rPr>
+            </w:pPr>
+          </w:p>
+        </w:tc>
+        <w:tc>
+          <w:tcPr>
+            <w:tcW w:w="3103" w:type="dxa"/>
           </w:tcPr>
           <w:p>
             <w:pPr>
@@ -1792,7 +1926,25 @@
         </w:tc>
         <w:tc>
           <w:tcPr>
-            <w:tcW w:w="4985" w:type="dxa"/>
+            <w:tcW w:w="2897" w:type="dxa"/>
+          </w:tcPr>
+          <w:p>
+            <w:pPr>
+              <w:tabs>
+                <w:tab w:val="center" w:pos="4513"/>
+                <w:tab w:val="right" w:pos="9026"/>
+              </w:tabs>
+              <w:jc w:val="both"/>
+              <w:cnfStyle w:val="000000100000" w:firstRow="0" w:lastRow="0" w:firstColumn="0" w:lastColumn="0" w:oddVBand="0" w:evenVBand="0" w:oddHBand="1" w:evenHBand="0" w:firstRowFirstColumn="0" w:firstRowLastColumn="0" w:lastRowFirstColumn="0" w:lastRowLastColumn="0"/>
+              <w:rPr>
+                <w:lang w:val="sr-Cyrl-RS"/>
+              </w:rPr>
+            </w:pPr>
+          </w:p>
+        </w:tc>
+        <w:tc>
+          <w:tcPr>
+            <w:tcW w:w="3103" w:type="dxa"/>
           </w:tcPr>
           <w:p>
             <w:pPr>
@@ -1822,10 +1974,10 @@
                 <w:tab w:val="right" w:pos="9026"/>
               </w:tabs>
               <w:jc w:val="both"/>
-              <w:rPr>
-                <w:lang w:val="sr-Cyrl-RS"/>
-              </w:rPr>
-            </w:pPr>
+            </w:pPr>
+            <w:r>
+              <w:t>8.</w:t>
+            </w:r>
           </w:p>
         </w:tc>
         <w:tc>
@@ -1840,15 +1992,35 @@
               </w:tabs>
               <w:jc w:val="both"/>
               <w:cnfStyle w:val="000000000000" w:firstRow="0" w:lastRow="0" w:firstColumn="0" w:lastColumn="0" w:oddVBand="0" w:evenVBand="0" w:oddHBand="0" w:evenHBand="0" w:firstRowFirstColumn="0" w:firstRowLastColumn="0" w:lastRowFirstColumn="0" w:lastRowLastColumn="0"/>
-              <w:rPr>
-                <w:lang w:val="sr-Cyrl-RS"/>
-              </w:rPr>
-            </w:pPr>
-          </w:p>
-        </w:tc>
-        <w:tc>
-          <w:tcPr>
-            <w:tcW w:w="4985" w:type="dxa"/>
+            </w:pPr>
+            <w:proofErr w:type="spellStart"/>
+            <w:r>
+              <w:t>pytest</w:t>
+            </w:r>
+            <w:proofErr w:type="spellEnd"/>
+          </w:p>
+        </w:tc>
+        <w:tc>
+          <w:tcPr>
+            <w:tcW w:w="2897" w:type="dxa"/>
+          </w:tcPr>
+          <w:p>
+            <w:pPr>
+              <w:tabs>
+                <w:tab w:val="center" w:pos="4513"/>
+                <w:tab w:val="right" w:pos="9026"/>
+              </w:tabs>
+              <w:jc w:val="both"/>
+              <w:cnfStyle w:val="000000000000" w:firstRow="0" w:lastRow="0" w:firstColumn="0" w:lastColumn="0" w:oddVBand="0" w:evenVBand="0" w:oddHBand="0" w:evenHBand="0" w:firstRowFirstColumn="0" w:firstRowLastColumn="0" w:lastRowFirstColumn="0" w:lastRowLastColumn="0"/>
+              <w:rPr>
+                <w:lang w:val="sr-Cyrl-RS"/>
+              </w:rPr>
+            </w:pPr>
+          </w:p>
+        </w:tc>
+        <w:tc>
+          <w:tcPr>
+            <w:tcW w:w="3103" w:type="dxa"/>
           </w:tcPr>
           <w:p>
             <w:pPr>
@@ -1881,10 +2053,10 @@
                 <w:tab w:val="right" w:pos="9026"/>
               </w:tabs>
               <w:jc w:val="both"/>
-              <w:rPr>
-                <w:lang w:val="sr-Cyrl-RS"/>
-              </w:rPr>
-            </w:pPr>
+            </w:pPr>
+            <w:r>
+              <w:t>9.</w:t>
+            </w:r>
           </w:p>
         </w:tc>
         <w:tc>
@@ -1899,15 +2071,35 @@
               </w:tabs>
               <w:jc w:val="both"/>
               <w:cnfStyle w:val="000000100000" w:firstRow="0" w:lastRow="0" w:firstColumn="0" w:lastColumn="0" w:oddVBand="0" w:evenVBand="0" w:oddHBand="1" w:evenHBand="0" w:firstRowFirstColumn="0" w:firstRowLastColumn="0" w:lastRowFirstColumn="0" w:lastRowLastColumn="0"/>
-              <w:rPr>
-                <w:lang w:val="sr-Cyrl-RS"/>
-              </w:rPr>
-            </w:pPr>
-          </w:p>
-        </w:tc>
-        <w:tc>
-          <w:tcPr>
-            <w:tcW w:w="4985" w:type="dxa"/>
+            </w:pPr>
+            <w:proofErr w:type="spellStart"/>
+            <w:r>
+              <w:t>pytest-django</w:t>
+            </w:r>
+            <w:proofErr w:type="spellEnd"/>
+          </w:p>
+        </w:tc>
+        <w:tc>
+          <w:tcPr>
+            <w:tcW w:w="2897" w:type="dxa"/>
+          </w:tcPr>
+          <w:p>
+            <w:pPr>
+              <w:tabs>
+                <w:tab w:val="center" w:pos="4513"/>
+                <w:tab w:val="right" w:pos="9026"/>
+              </w:tabs>
+              <w:jc w:val="both"/>
+              <w:cnfStyle w:val="000000100000" w:firstRow="0" w:lastRow="0" w:firstColumn="0" w:lastColumn="0" w:oddVBand="0" w:evenVBand="0" w:oddHBand="1" w:evenHBand="0" w:firstRowFirstColumn="0" w:firstRowLastColumn="0" w:lastRowFirstColumn="0" w:lastRowLastColumn="0"/>
+              <w:rPr>
+                <w:lang w:val="sr-Cyrl-RS"/>
+              </w:rPr>
+            </w:pPr>
+          </w:p>
+        </w:tc>
+        <w:tc>
+          <w:tcPr>
+            <w:tcW w:w="3103" w:type="dxa"/>
           </w:tcPr>
           <w:p>
             <w:pPr>
@@ -1937,10 +2129,10 @@
                 <w:tab w:val="right" w:pos="9026"/>
               </w:tabs>
               <w:jc w:val="both"/>
-              <w:rPr>
-                <w:lang w:val="sr-Cyrl-RS"/>
-              </w:rPr>
-            </w:pPr>
+            </w:pPr>
+            <w:r>
+              <w:t>10.</w:t>
+            </w:r>
           </w:p>
         </w:tc>
         <w:tc>
@@ -1955,15 +2147,35 @@
               </w:tabs>
               <w:jc w:val="both"/>
               <w:cnfStyle w:val="000000000000" w:firstRow="0" w:lastRow="0" w:firstColumn="0" w:lastColumn="0" w:oddVBand="0" w:evenVBand="0" w:oddHBand="0" w:evenHBand="0" w:firstRowFirstColumn="0" w:firstRowLastColumn="0" w:lastRowFirstColumn="0" w:lastRowLastColumn="0"/>
-              <w:rPr>
-                <w:lang w:val="sr-Cyrl-RS"/>
-              </w:rPr>
-            </w:pPr>
-          </w:p>
-        </w:tc>
-        <w:tc>
-          <w:tcPr>
-            <w:tcW w:w="4985" w:type="dxa"/>
+            </w:pPr>
+            <w:proofErr w:type="spellStart"/>
+            <w:r>
+              <w:t>Pytest-asyncio</w:t>
+            </w:r>
+            <w:proofErr w:type="spellEnd"/>
+          </w:p>
+        </w:tc>
+        <w:tc>
+          <w:tcPr>
+            <w:tcW w:w="2897" w:type="dxa"/>
+          </w:tcPr>
+          <w:p>
+            <w:pPr>
+              <w:tabs>
+                <w:tab w:val="center" w:pos="4513"/>
+                <w:tab w:val="right" w:pos="9026"/>
+              </w:tabs>
+              <w:jc w:val="both"/>
+              <w:cnfStyle w:val="000000000000" w:firstRow="0" w:lastRow="0" w:firstColumn="0" w:lastColumn="0" w:oddVBand="0" w:evenVBand="0" w:oddHBand="0" w:evenHBand="0" w:firstRowFirstColumn="0" w:firstRowLastColumn="0" w:lastRowFirstColumn="0" w:lastRowLastColumn="0"/>
+              <w:rPr>
+                <w:lang w:val="sr-Cyrl-RS"/>
+              </w:rPr>
+            </w:pPr>
+          </w:p>
+        </w:tc>
+        <w:tc>
+          <w:tcPr>
+            <w:tcW w:w="3103" w:type="dxa"/>
           </w:tcPr>
           <w:p>
             <w:pPr>
@@ -1988,6 +2200,7 @@
     </w:p>
     <w:sectPr>
       <w:headerReference w:type="default" r:id="rId6"/>
+      <w:footerReference w:type="default" r:id="rId7"/>
       <w:pgSz w:w="11906" w:h="16838"/>
       <w:pgMar w:top="1440" w:right="1440" w:bottom="1440" w:left="1440" w:header="708" w:footer="708" w:gutter="0"/>
       <w:cols w:space="708"/>
@@ -2020,6 +2233,54 @@
     </w:p>
   </w:endnote>
 </w:endnotes>
+</file>
+
+<file path=word/footer1.xml><?xml version="1.0" encoding="utf-8"?>
+<w:ftr xmlns:wpc="http://schemas.microsoft.com/office/word/2010/wordprocessingCanvas" xmlns:cx="http://schemas.microsoft.com/office/drawing/2014/chartex" xmlns:cx1="http://schemas.microsoft.com/office/drawing/2015/9/8/chartex" xmlns:cx2="http://schemas.microsoft.com/office/drawing/2015/10/21/chartex" xmlns:cx3="http://schemas.microsoft.com/office/drawing/2016/5/9/chartex" xmlns:cx4="http://schemas.microsoft.com/office/drawing/2016/5/10/chartex" xmlns:cx5="http://schemas.microsoft.com/office/drawing/2016/5/11/chartex" xmlns:cx6="http://schemas.microsoft.com/office/drawing/2016/5/12/chartex" xmlns:cx7="http://schemas.microsoft.com/office/drawing/2016/5/13/chartex" xmlns:cx8="http://schemas.microsoft.com/office/drawing/2016/5/14/chartex" xmlns:mc="http://schemas.openxmlformats.org/markup-compatibility/2006" xmlns:aink="http://schemas.microsoft.com/office/drawing/2016/ink" xmlns:am3d="http://schemas.microsoft.com/office/drawing/2017/model3d" xmlns:o="urn:schemas-microsoft-com:office:office" xmlns:oel="http://schemas.microsoft.com/office/2019/extlst" xmlns:r="http://schemas.openxmlformats.org/officeDocument/2006/relationships" xmlns:m="http://schemas.openxmlformats.org/officeDocument/2006/math" xmlns:v="urn:schemas-microsoft-com:vml" xmlns:wp14="http://schemas.microsoft.com/office/word/2010/wordprocessingDrawing" xmlns:wp="http://schemas.openxmlformats.org/drawingml/2006/wordprocessingDrawing" xmlns:w10="urn:schemas-microsoft-com:office:word" xmlns:w="http://schemas.openxmlformats.org/wordprocessingml/2006/main" xmlns:w14="http://schemas.microsoft.com/office/word/2010/wordml" xmlns:w15="http://schemas.microsoft.com/office/word/2012/wordml" xmlns:w16cex="http://schemas.microsoft.com/office/word/2018/wordml/cex" xmlns:w16cid="http://schemas.microsoft.com/office/word/2016/wordml/cid" xmlns:w16="http://schemas.microsoft.com/office/word/2018/wordml" xmlns:w16du="http://schemas.microsoft.com/office/word/2023/wordml/word16du" xmlns:w16sdtdh="http://schemas.microsoft.com/office/word/2020/wordml/sdtdatahash" xmlns:w16se="http://schemas.microsoft.com/office/word/2015/wordml/symex" xmlns:wpg="http://schemas.microsoft.com/office/word/2010/wordprocessingGroup" xmlns:wpi="http://schemas.microsoft.com/office/word/2010/wordprocessingInk" xmlns:wne="http://schemas.microsoft.com/office/word/2006/wordml" xmlns:wps="http://schemas.microsoft.com/office/word/2010/wordprocessingShape" mc:Ignorable="w14 w15 w16se w16cid w16 w16cex w16sdtdh w16du wp14">
+  <w:sdt>
+    <w:sdtPr>
+      <w:id w:val="-1956623356"/>
+      <w:docPartObj>
+        <w:docPartGallery w:val="Page Numbers (Bottom of Page)"/>
+        <w:docPartUnique/>
+      </w:docPartObj>
+    </w:sdtPr>
+    <w:sdtContent>
+      <w:p>
+        <w:pPr>
+          <w:pStyle w:val="Footer"/>
+          <w:jc w:val="right"/>
+        </w:pPr>
+        <w:r>
+          <w:rPr>
+            <w:lang w:val="sr-Cyrl-RS"/>
+          </w:rPr>
+          <w:t xml:space="preserve">Страна </w:t>
+        </w:r>
+        <w:r>
+          <w:fldChar w:fldCharType="begin"/>
+        </w:r>
+        <w:r>
+          <w:instrText>PAGE   \* MERGEFORMAT</w:instrText>
+        </w:r>
+        <w:r>
+          <w:fldChar w:fldCharType="separate"/>
+        </w:r>
+        <w:r>
+          <w:t>2</w:t>
+        </w:r>
+        <w:r>
+          <w:fldChar w:fldCharType="end"/>
+        </w:r>
+      </w:p>
+    </w:sdtContent>
+  </w:sdt>
+  <w:p>
+    <w:pPr>
+      <w:pStyle w:val="Footer"/>
+    </w:pPr>
+  </w:p>
+</w:ftr>
 </file>
 
 <file path=word/footnotes.xml><?xml version="1.0" encoding="utf-8"?>

</xml_diff>